<commit_message>
added sections to the project
</commit_message>
<xml_diff>
--- a/Wireless_Project.docx
+++ b/Wireless_Project.docx
@@ -23,27 +23,25 @@
           <w:sz w:val="48"/>
           <w:szCs w:val="48"/>
         </w:rPr>
-        <w:t xml:space="preserve">Projects for </w:t>
-      </w:r>
-      <w:proofErr w:type="spellStart"/>
-      <w:r>
-        <w:rPr>
-          <w:rFonts w:ascii="Adobe Devanagari" w:hAnsi="Adobe Devanagari" w:cs="Adobe Devanagari"/>
-          <w:color w:val="131313"/>
-          <w:sz w:val="48"/>
-          <w:szCs w:val="48"/>
-        </w:rPr>
-        <w:t>Wirless</w:t>
-      </w:r>
-      <w:proofErr w:type="spellEnd"/>
-      <w:r>
-        <w:rPr>
-          <w:rFonts w:ascii="Adobe Devanagari" w:hAnsi="Adobe Devanagari" w:cs="Adobe Devanagari"/>
-          <w:color w:val="131313"/>
-          <w:sz w:val="48"/>
-          <w:szCs w:val="48"/>
-        </w:rPr>
-        <w:t xml:space="preserve"> Ad Hoc Networking</w:t>
+        <w:t>Projects for Wir</w:t>
+      </w:r>
+      <w:r>
+        <w:rPr>
+          <w:rFonts w:ascii="Adobe Devanagari" w:hAnsi="Adobe Devanagari" w:cs="Adobe Devanagari"/>
+          <w:color w:val="131313"/>
+          <w:sz w:val="48"/>
+          <w:szCs w:val="48"/>
+        </w:rPr>
+        <w:t>e</w:t>
+      </w:r>
+      <w:r>
+        <w:rPr>
+          <w:rFonts w:ascii="Adobe Devanagari" w:hAnsi="Adobe Devanagari" w:cs="Adobe Devanagari"/>
+          <w:color w:val="131313"/>
+          <w:sz w:val="48"/>
+          <w:szCs w:val="48"/>
+        </w:rPr>
+        <w:t>less Ad Hoc Networking</w:t>
       </w:r>
     </w:p>
     <w:p>
@@ -224,6 +222,332 @@
           <w:szCs w:val="48"/>
         </w:rPr>
         <w:t>John Jegede and Hassan Said</w:t>
+      </w:r>
+    </w:p>
+    <w:p>
+      <w:pPr>
+        <w:autoSpaceDE w:val="0"/>
+        <w:autoSpaceDN w:val="0"/>
+        <w:adjustRightInd w:val="0"/>
+        <w:spacing w:after="0" w:line="240" w:lineRule="auto"/>
+        <w:jc w:val="center"/>
+        <w:rPr>
+          <w:rFonts w:ascii="Adobe Devanagari" w:hAnsi="Adobe Devanagari" w:cs="Adobe Devanagari"/>
+          <w:color w:val="131313"/>
+          <w:sz w:val="48"/>
+          <w:szCs w:val="48"/>
+        </w:rPr>
+      </w:pPr>
+    </w:p>
+    <w:p>
+      <w:pPr>
+        <w:autoSpaceDE w:val="0"/>
+        <w:autoSpaceDN w:val="0"/>
+        <w:adjustRightInd w:val="0"/>
+        <w:spacing w:after="0" w:line="240" w:lineRule="auto"/>
+        <w:jc w:val="center"/>
+        <w:rPr>
+          <w:rFonts w:ascii="Adobe Devanagari" w:hAnsi="Adobe Devanagari" w:cs="Adobe Devanagari"/>
+          <w:color w:val="131313"/>
+          <w:sz w:val="48"/>
+          <w:szCs w:val="48"/>
+        </w:rPr>
+      </w:pPr>
+    </w:p>
+    <w:p>
+      <w:pPr>
+        <w:autoSpaceDE w:val="0"/>
+        <w:autoSpaceDN w:val="0"/>
+        <w:adjustRightInd w:val="0"/>
+        <w:spacing w:after="0" w:line="240" w:lineRule="auto"/>
+        <w:jc w:val="center"/>
+        <w:rPr>
+          <w:rFonts w:ascii="Adobe Devanagari" w:hAnsi="Adobe Devanagari" w:cs="Adobe Devanagari"/>
+          <w:color w:val="131313"/>
+          <w:sz w:val="48"/>
+          <w:szCs w:val="48"/>
+        </w:rPr>
+      </w:pPr>
+    </w:p>
+    <w:p>
+      <w:pPr>
+        <w:autoSpaceDE w:val="0"/>
+        <w:autoSpaceDN w:val="0"/>
+        <w:adjustRightInd w:val="0"/>
+        <w:spacing w:after="0" w:line="240" w:lineRule="auto"/>
+        <w:jc w:val="center"/>
+        <w:rPr>
+          <w:rFonts w:ascii="Adobe Devanagari" w:hAnsi="Adobe Devanagari" w:cs="Adobe Devanagari"/>
+          <w:color w:val="131313"/>
+          <w:sz w:val="48"/>
+          <w:szCs w:val="48"/>
+        </w:rPr>
+      </w:pPr>
+    </w:p>
+    <w:p>
+      <w:pPr>
+        <w:autoSpaceDE w:val="0"/>
+        <w:autoSpaceDN w:val="0"/>
+        <w:adjustRightInd w:val="0"/>
+        <w:spacing w:after="0" w:line="240" w:lineRule="auto"/>
+        <w:jc w:val="center"/>
+        <w:rPr>
+          <w:rFonts w:ascii="Adobe Devanagari" w:hAnsi="Adobe Devanagari" w:cs="Adobe Devanagari"/>
+          <w:color w:val="131313"/>
+          <w:sz w:val="48"/>
+          <w:szCs w:val="48"/>
+        </w:rPr>
+      </w:pPr>
+    </w:p>
+    <w:p>
+      <w:pPr>
+        <w:autoSpaceDE w:val="0"/>
+        <w:autoSpaceDN w:val="0"/>
+        <w:adjustRightInd w:val="0"/>
+        <w:spacing w:after="0" w:line="240" w:lineRule="auto"/>
+        <w:jc w:val="center"/>
+        <w:rPr>
+          <w:rFonts w:ascii="Adobe Devanagari" w:hAnsi="Adobe Devanagari" w:cs="Adobe Devanagari"/>
+          <w:color w:val="131313"/>
+          <w:sz w:val="48"/>
+          <w:szCs w:val="48"/>
+        </w:rPr>
+      </w:pPr>
+    </w:p>
+    <w:p>
+      <w:pPr>
+        <w:autoSpaceDE w:val="0"/>
+        <w:autoSpaceDN w:val="0"/>
+        <w:adjustRightInd w:val="0"/>
+        <w:spacing w:after="0" w:line="240" w:lineRule="auto"/>
+        <w:jc w:val="center"/>
+        <w:rPr>
+          <w:rFonts w:ascii="Adobe Devanagari" w:hAnsi="Adobe Devanagari" w:cs="Adobe Devanagari"/>
+          <w:color w:val="131313"/>
+          <w:sz w:val="48"/>
+          <w:szCs w:val="48"/>
+        </w:rPr>
+      </w:pPr>
+    </w:p>
+    <w:p>
+      <w:pPr>
+        <w:autoSpaceDE w:val="0"/>
+        <w:autoSpaceDN w:val="0"/>
+        <w:adjustRightInd w:val="0"/>
+        <w:spacing w:after="0" w:line="240" w:lineRule="auto"/>
+        <w:jc w:val="center"/>
+        <w:rPr>
+          <w:rFonts w:ascii="Adobe Devanagari" w:hAnsi="Adobe Devanagari" w:cs="Adobe Devanagari"/>
+          <w:color w:val="131313"/>
+          <w:sz w:val="48"/>
+          <w:szCs w:val="48"/>
+        </w:rPr>
+      </w:pPr>
+    </w:p>
+    <w:p>
+      <w:pPr>
+        <w:autoSpaceDE w:val="0"/>
+        <w:autoSpaceDN w:val="0"/>
+        <w:adjustRightInd w:val="0"/>
+        <w:spacing w:after="0" w:line="240" w:lineRule="auto"/>
+        <w:jc w:val="center"/>
+        <w:rPr>
+          <w:rFonts w:ascii="Adobe Devanagari" w:hAnsi="Adobe Devanagari" w:cs="Adobe Devanagari"/>
+          <w:color w:val="131313"/>
+          <w:sz w:val="48"/>
+          <w:szCs w:val="48"/>
+        </w:rPr>
+      </w:pPr>
+    </w:p>
+    <w:p>
+      <w:pPr>
+        <w:autoSpaceDE w:val="0"/>
+        <w:autoSpaceDN w:val="0"/>
+        <w:adjustRightInd w:val="0"/>
+        <w:spacing w:after="0" w:line="240" w:lineRule="auto"/>
+        <w:jc w:val="center"/>
+        <w:rPr>
+          <w:rFonts w:ascii="Adobe Devanagari" w:hAnsi="Adobe Devanagari" w:cs="Adobe Devanagari"/>
+          <w:color w:val="131313"/>
+          <w:sz w:val="48"/>
+          <w:szCs w:val="48"/>
+        </w:rPr>
+      </w:pPr>
+    </w:p>
+    <w:p>
+      <w:pPr>
+        <w:autoSpaceDE w:val="0"/>
+        <w:autoSpaceDN w:val="0"/>
+        <w:adjustRightInd w:val="0"/>
+        <w:spacing w:after="0" w:line="240" w:lineRule="auto"/>
+        <w:rPr>
+          <w:rFonts w:ascii="Adobe Devanagari" w:hAnsi="Adobe Devanagari" w:cs="Adobe Devanagari"/>
+          <w:color w:val="131313"/>
+          <w:sz w:val="32"/>
+          <w:szCs w:val="32"/>
+        </w:rPr>
+      </w:pPr>
+    </w:p>
+    <w:p>
+      <w:pPr>
+        <w:autoSpaceDE w:val="0"/>
+        <w:autoSpaceDN w:val="0"/>
+        <w:adjustRightInd w:val="0"/>
+        <w:spacing w:after="0" w:line="240" w:lineRule="auto"/>
+        <w:rPr>
+          <w:rFonts w:ascii="Adobe Devanagari" w:hAnsi="Adobe Devanagari" w:cs="Adobe Devanagari"/>
+          <w:color w:val="131313"/>
+          <w:sz w:val="32"/>
+          <w:szCs w:val="32"/>
+        </w:rPr>
+      </w:pPr>
+      <w:r>
+        <w:rPr>
+          <w:rFonts w:ascii="Adobe Devanagari" w:hAnsi="Adobe Devanagari" w:cs="Adobe Devanagari"/>
+          <w:color w:val="131313"/>
+          <w:sz w:val="32"/>
+          <w:szCs w:val="32"/>
+        </w:rPr>
+        <w:lastRenderedPageBreak/>
+        <w:t>Introduction</w:t>
+      </w:r>
+    </w:p>
+    <w:p>
+      <w:pPr>
+        <w:autoSpaceDE w:val="0"/>
+        <w:autoSpaceDN w:val="0"/>
+        <w:adjustRightInd w:val="0"/>
+        <w:spacing w:after="0" w:line="240" w:lineRule="auto"/>
+        <w:rPr>
+          <w:rFonts w:ascii="Adobe Devanagari" w:hAnsi="Adobe Devanagari" w:cs="Adobe Devanagari"/>
+          <w:color w:val="131313"/>
+          <w:sz w:val="32"/>
+          <w:szCs w:val="32"/>
+        </w:rPr>
+      </w:pPr>
+      <w:r>
+        <w:rPr>
+          <w:rFonts w:ascii="Adobe Devanagari" w:hAnsi="Adobe Devanagari" w:cs="Adobe Devanagari"/>
+          <w:color w:val="131313"/>
+          <w:sz w:val="32"/>
+          <w:szCs w:val="32"/>
+        </w:rPr>
+        <w:t>Background</w:t>
+      </w:r>
+    </w:p>
+    <w:p>
+      <w:pPr>
+        <w:autoSpaceDE w:val="0"/>
+        <w:autoSpaceDN w:val="0"/>
+        <w:adjustRightInd w:val="0"/>
+        <w:spacing w:after="0" w:line="240" w:lineRule="auto"/>
+        <w:rPr>
+          <w:rFonts w:ascii="Adobe Devanagari" w:hAnsi="Adobe Devanagari" w:cs="Adobe Devanagari"/>
+          <w:color w:val="131313"/>
+          <w:sz w:val="32"/>
+          <w:szCs w:val="32"/>
+        </w:rPr>
+      </w:pPr>
+      <w:r>
+        <w:rPr>
+          <w:rFonts w:ascii="Adobe Devanagari" w:hAnsi="Adobe Devanagari" w:cs="Adobe Devanagari"/>
+          <w:color w:val="131313"/>
+          <w:sz w:val="32"/>
+          <w:szCs w:val="32"/>
+        </w:rPr>
+        <w:t>Self Configuring schemes</w:t>
+      </w:r>
+    </w:p>
+    <w:p>
+      <w:pPr>
+        <w:autoSpaceDE w:val="0"/>
+        <w:autoSpaceDN w:val="0"/>
+        <w:adjustRightInd w:val="0"/>
+        <w:spacing w:after="0" w:line="240" w:lineRule="auto"/>
+        <w:rPr>
+          <w:rFonts w:ascii="Adobe Devanagari" w:hAnsi="Adobe Devanagari" w:cs="Adobe Devanagari"/>
+          <w:color w:val="131313"/>
+          <w:sz w:val="32"/>
+          <w:szCs w:val="32"/>
+        </w:rPr>
+      </w:pPr>
+      <w:r>
+        <w:rPr>
+          <w:rFonts w:ascii="Adobe Devanagari" w:hAnsi="Adobe Devanagari" w:cs="Adobe Devanagari"/>
+          <w:color w:val="131313"/>
+          <w:sz w:val="32"/>
+          <w:szCs w:val="32"/>
+        </w:rPr>
+        <w:t>Self Organizing schemes</w:t>
+      </w:r>
+    </w:p>
+    <w:p>
+      <w:pPr>
+        <w:autoSpaceDE w:val="0"/>
+        <w:autoSpaceDN w:val="0"/>
+        <w:adjustRightInd w:val="0"/>
+        <w:spacing w:after="0" w:line="240" w:lineRule="auto"/>
+        <w:rPr>
+          <w:rFonts w:ascii="Adobe Devanagari" w:hAnsi="Adobe Devanagari" w:cs="Adobe Devanagari"/>
+          <w:color w:val="131313"/>
+          <w:sz w:val="32"/>
+          <w:szCs w:val="32"/>
+        </w:rPr>
+      </w:pPr>
+      <w:r>
+        <w:rPr>
+          <w:rFonts w:ascii="Adobe Devanagari" w:hAnsi="Adobe Devanagari" w:cs="Adobe Devanagari"/>
+          <w:color w:val="131313"/>
+          <w:sz w:val="32"/>
+          <w:szCs w:val="32"/>
+        </w:rPr>
+        <w:t>Self Healing schemes</w:t>
+      </w:r>
+    </w:p>
+    <w:p>
+      <w:pPr>
+        <w:autoSpaceDE w:val="0"/>
+        <w:autoSpaceDN w:val="0"/>
+        <w:adjustRightInd w:val="0"/>
+        <w:spacing w:after="0" w:line="240" w:lineRule="auto"/>
+        <w:rPr>
+          <w:rFonts w:ascii="Adobe Devanagari" w:hAnsi="Adobe Devanagari" w:cs="Adobe Devanagari"/>
+          <w:color w:val="131313"/>
+          <w:sz w:val="32"/>
+          <w:szCs w:val="32"/>
+        </w:rPr>
+      </w:pPr>
+      <w:r>
+        <w:rPr>
+          <w:rFonts w:ascii="Adobe Devanagari" w:hAnsi="Adobe Devanagari" w:cs="Adobe Devanagari"/>
+          <w:color w:val="131313"/>
+          <w:sz w:val="32"/>
+          <w:szCs w:val="32"/>
+        </w:rPr>
+        <w:t>Conclusion</w:t>
+      </w:r>
+    </w:p>
+    <w:p>
+      <w:pPr>
+        <w:autoSpaceDE w:val="0"/>
+        <w:autoSpaceDN w:val="0"/>
+        <w:adjustRightInd w:val="0"/>
+        <w:spacing w:after="0" w:line="240" w:lineRule="auto"/>
+        <w:rPr>
+          <w:rFonts w:ascii="Adobe Devanagari" w:hAnsi="Adobe Devanagari" w:cs="Adobe Devanagari"/>
+          <w:color w:val="131313"/>
+          <w:sz w:val="32"/>
+          <w:szCs w:val="32"/>
+        </w:rPr>
+      </w:pPr>
+      <w:r>
+        <w:rPr>
+          <w:rFonts w:ascii="Adobe Devanagari" w:hAnsi="Adobe Devanagari" w:cs="Adobe Devanagari"/>
+          <w:color w:val="131313"/>
+          <w:sz w:val="32"/>
+          <w:szCs w:val="32"/>
+        </w:rPr>
+        <w:t>References</w:t>
       </w:r>
     </w:p>
     <w:sectPr>

</xml_diff>